<commit_message>
added scripts related to GATK pipline
</commit_message>
<xml_diff>
--- a/call_variants.docx
+++ b/call_variants.docx
@@ -7,21 +7,21 @@
         <w:pStyle w:val="Heading1"/>
       </w:pPr>
       <w:r>
-        <w:t xml:space="preserve">Variant calling </w:t>
-      </w:r>
-      <w:r>
-        <w:t xml:space="preserve">using </w:t>
-      </w:r>
-      <w:proofErr w:type="spellStart"/>
-      <w:r>
-        <w:t>DNAseq</w:t>
-      </w:r>
-      <w:proofErr w:type="spellEnd"/>
-      <w:r>
-        <w:t xml:space="preserve"> data: </w:t>
-      </w:r>
-      <w:r>
-        <w:t>Bowtie2 + Samtools pipeline</w:t>
+        <w:t xml:space="preserve">Calling </w:t>
+      </w:r>
+      <w:r>
+        <w:t xml:space="preserve">Variants </w:t>
+      </w:r>
+      <w:proofErr w:type="spellStart"/>
+      <w:r>
+        <w:t>using</w:t>
+      </w:r>
+      <w:proofErr w:type="spellEnd"/>
+      <w:r>
+        <w:t xml:space="preserve"> </w:t>
+      </w:r>
+      <w:r>
+        <w:t xml:space="preserve">Bowtie2 + Samtools </w:t>
       </w:r>
     </w:p>
     <w:p/>
@@ -525,6 +525,7 @@
     <w:p/>
     <w:p>
       <w:r>
+        <w:lastRenderedPageBreak/>
         <w:t xml:space="preserve">A moment later, bowtie2 spits out: </w:t>
       </w:r>
     </w:p>
@@ -539,7 +540,6 @@
         </w:pBdr>
       </w:pPr>
       <w:r>
-        <w:lastRenderedPageBreak/>
         <w:t>137294 reads; of these:</w:t>
       </w:r>
     </w:p>
@@ -681,15 +681,7 @@
       </w:r>
       <w:proofErr w:type="spellEnd"/>
       <w:r>
-        <w:t xml:space="preserve"> files </w:t>
-      </w:r>
-      <w:proofErr w:type="spellStart"/>
-      <w:r>
-        <w:t>need</w:t>
-      </w:r>
-      <w:proofErr w:type="spellEnd"/>
-      <w:r>
-        <w:t xml:space="preserve"> to sorted and compressed using: </w:t>
+        <w:t xml:space="preserve"> files need to sorted and compressed using: </w:t>
       </w:r>
     </w:p>
     <w:p/>
@@ -913,7 +905,13 @@
         <w:pStyle w:val="Heading2"/>
       </w:pPr>
       <w:r>
-        <w:t>Call Variants</w:t>
+        <w:t xml:space="preserve">Call </w:t>
+      </w:r>
+      <w:r>
+        <w:t>Genotype Likelihoods</w:t>
+      </w:r>
+      <w:r>
+        <w:t xml:space="preserve"> using Samtools </w:t>
       </w:r>
     </w:p>
     <w:p>
@@ -985,6 +983,53 @@
       </w:r>
     </w:p>
     <w:p/>
+    <w:p>
+      <w:pPr>
+        <w:pStyle w:val="ListBullet"/>
+      </w:pPr>
+      <w:r>
+        <w:t>-</w:t>
+      </w:r>
+      <w:proofErr w:type="gramStart"/>
+      <w:r>
+        <w:t>g</w:t>
+      </w:r>
+      <w:proofErr w:type="gramEnd"/>
+      <w:r>
+        <w:tab/>
+      </w:r>
+      <w:r>
+        <w:t>Compute genotype likelihoods and output them in the binary call format (BCF).</w:t>
+      </w:r>
+      <w:r>
+        <w:t xml:space="preserve"> </w:t>
+      </w:r>
+    </w:p>
+    <w:p>
+      <w:pPr>
+        <w:pStyle w:val="ListBullet"/>
+      </w:pPr>
+      <w:r>
+        <w:t>-</w:t>
+      </w:r>
+      <w:proofErr w:type="gramStart"/>
+      <w:r>
+        <w:t>f</w:t>
+      </w:r>
+      <w:proofErr w:type="gramEnd"/>
+      <w:r>
+        <w:tab/>
+        <w:t xml:space="preserve">indicate &lt;genome&gt; is indexed by samtools </w:t>
+      </w:r>
+      <w:proofErr w:type="spellStart"/>
+      <w:r>
+        <w:t>faidx</w:t>
+      </w:r>
+      <w:proofErr w:type="spellEnd"/>
+      <w:r>
+        <w:t xml:space="preserve"> (a module in samtools). </w:t>
+      </w:r>
+    </w:p>
     <w:p>
       <w:r>
         <w:t xml:space="preserve">For example: </w:t>
@@ -1178,15 +1223,1114 @@
         </w:rPr>
         <w:t xml:space="preserve">call_genotype_likelihood.sh </w:t>
       </w:r>
+    </w:p>
+    <w:p/>
+    <w:p/>
+    <w:p>
+      <w:pPr>
+        <w:pStyle w:val="Heading2"/>
+      </w:pPr>
+      <w:r>
+        <w:t xml:space="preserve">Call Variants With Samtools </w:t>
+      </w:r>
+    </w:p>
+    <w:p>
+      <w:pPr>
+        <w:pStyle w:val="Heading3"/>
+      </w:pPr>
+      <w:r>
+        <w:t xml:space="preserve">One diploid individual: </w:t>
+      </w:r>
+    </w:p>
+    <w:p>
+      <w:pPr>
+        <w:pBdr>
+          <w:top w:val="single" w:sz="4" w:space="1" w:color="auto"/>
+          <w:left w:val="single" w:sz="4" w:space="4" w:color="auto"/>
+          <w:bottom w:val="single" w:sz="4" w:space="1" w:color="auto"/>
+          <w:right w:val="single" w:sz="4" w:space="4" w:color="auto"/>
+        </w:pBdr>
+      </w:pPr>
+      <w:proofErr w:type="gramStart"/>
+      <w:r>
+        <w:t>samtoo</w:t>
+      </w:r>
+      <w:r>
+        <w:t>ls</w:t>
+      </w:r>
+      <w:proofErr w:type="gramEnd"/>
+      <w:r>
+        <w:t xml:space="preserve"> </w:t>
+      </w:r>
+      <w:proofErr w:type="spellStart"/>
+      <w:r>
+        <w:t>mpileup</w:t>
+      </w:r>
+      <w:proofErr w:type="spellEnd"/>
+      <w:r>
+        <w:t xml:space="preserve"> -</w:t>
+      </w:r>
+      <w:proofErr w:type="spellStart"/>
+      <w:r>
+        <w:t>uf</w:t>
+      </w:r>
+      <w:proofErr w:type="spellEnd"/>
+      <w:r>
+        <w:t xml:space="preserve"> </w:t>
+      </w:r>
+      <w:proofErr w:type="spellStart"/>
+      <w:r>
+        <w:t>ref.fa</w:t>
+      </w:r>
+      <w:proofErr w:type="spellEnd"/>
+      <w:r>
+        <w:t xml:space="preserve"> aln1.bam </w:t>
+      </w:r>
+    </w:p>
+    <w:p>
+      <w:pPr>
+        <w:pBdr>
+          <w:top w:val="single" w:sz="4" w:space="1" w:color="auto"/>
+          <w:left w:val="single" w:sz="4" w:space="4" w:color="auto"/>
+          <w:bottom w:val="single" w:sz="4" w:space="1" w:color="auto"/>
+          <w:right w:val="single" w:sz="4" w:space="4" w:color="auto"/>
+        </w:pBdr>
+      </w:pPr>
+      <w:proofErr w:type="spellStart"/>
+      <w:proofErr w:type="gramStart"/>
+      <w:r>
+        <w:t>bcftools</w:t>
+      </w:r>
+      <w:proofErr w:type="spellEnd"/>
+      <w:proofErr w:type="gramEnd"/>
+      <w:r>
+        <w:t xml:space="preserve"> view -</w:t>
+      </w:r>
+      <w:proofErr w:type="spellStart"/>
+      <w:r>
+        <w:t>bvcg</w:t>
+      </w:r>
+      <w:proofErr w:type="spellEnd"/>
+      <w:r>
+        <w:t xml:space="preserve"> &lt;</w:t>
+      </w:r>
+      <w:proofErr w:type="spellStart"/>
+      <w:r>
+        <w:t>bcf_file</w:t>
+      </w:r>
+      <w:proofErr w:type="spellEnd"/>
+      <w:r>
+        <w:t>&gt;</w:t>
+      </w:r>
+      <w:r>
+        <w:t xml:space="preserve"> &gt; </w:t>
+      </w:r>
+      <w:r>
+        <w:t>&lt;</w:t>
+      </w:r>
+      <w:proofErr w:type="spellStart"/>
+      <w:r>
+        <w:t>variants_bcf_file</w:t>
+      </w:r>
+      <w:proofErr w:type="spellEnd"/>
+      <w:r>
+        <w:t>&gt;</w:t>
+      </w:r>
+    </w:p>
+    <w:p>
+      <w:pPr>
+        <w:pBdr>
+          <w:top w:val="single" w:sz="4" w:space="1" w:color="auto"/>
+          <w:left w:val="single" w:sz="4" w:space="4" w:color="auto"/>
+          <w:bottom w:val="single" w:sz="4" w:space="1" w:color="auto"/>
+          <w:right w:val="single" w:sz="4" w:space="4" w:color="auto"/>
+        </w:pBdr>
+      </w:pPr>
+      <w:proofErr w:type="spellStart"/>
+      <w:proofErr w:type="gramStart"/>
+      <w:r>
+        <w:t>bcftools</w:t>
+      </w:r>
+      <w:proofErr w:type="spellEnd"/>
+      <w:proofErr w:type="gramEnd"/>
+      <w:r>
+        <w:t xml:space="preserve"> view </w:t>
+      </w:r>
+      <w:r>
+        <w:t>&lt;</w:t>
+      </w:r>
+      <w:proofErr w:type="spellStart"/>
+      <w:r>
+        <w:t>variants_bcf_file</w:t>
+      </w:r>
+      <w:proofErr w:type="spellEnd"/>
+      <w:r>
+        <w:t>&gt;</w:t>
+      </w:r>
+      <w:r>
+        <w:t xml:space="preserve"> </w:t>
+      </w:r>
+      <w:r>
+        <w:t xml:space="preserve">| vcfutils.pl </w:t>
+      </w:r>
+      <w:proofErr w:type="spellStart"/>
+      <w:r>
+        <w:t>varFilter</w:t>
+      </w:r>
+      <w:proofErr w:type="spellEnd"/>
+      <w:r>
+        <w:t xml:space="preserve"> </w:t>
+      </w:r>
+      <w:r>
+        <w:t>–</w:t>
+      </w:r>
+      <w:r>
+        <w:t>D</w:t>
+      </w:r>
+      <w:r>
+        <w:t xml:space="preserve"> </w:t>
+      </w:r>
+      <w:r>
+        <w:t xml:space="preserve">100 &gt; </w:t>
+      </w:r>
+      <w:r>
+        <w:t>&lt;</w:t>
+      </w:r>
+      <w:r>
+        <w:t xml:space="preserve">filtered_ </w:t>
+      </w:r>
+      <w:proofErr w:type="spellStart"/>
+      <w:r>
+        <w:t>variants_bcf_file</w:t>
+      </w:r>
+      <w:proofErr w:type="spellEnd"/>
+      <w:r>
+        <w:t>&gt;</w:t>
+      </w:r>
+    </w:p>
+    <w:p>
+      <w:pPr>
+        <w:pBdr>
+          <w:top w:val="single" w:sz="4" w:space="1" w:color="auto"/>
+          <w:left w:val="single" w:sz="4" w:space="4" w:color="auto"/>
+          <w:bottom w:val="single" w:sz="4" w:space="1" w:color="auto"/>
+          <w:right w:val="single" w:sz="4" w:space="4" w:color="auto"/>
+        </w:pBdr>
+      </w:pPr>
+    </w:p>
+    <w:p/>
+    <w:p>
+      <w:proofErr w:type="gramStart"/>
+      <w:r>
+        <w:t>samtools</w:t>
+      </w:r>
+      <w:proofErr w:type="gramEnd"/>
+      <w:r>
+        <w:t xml:space="preserve"> </w:t>
+      </w:r>
+      <w:proofErr w:type="spellStart"/>
+      <w:r>
+        <w:t>mpileup</w:t>
+      </w:r>
+      <w:proofErr w:type="spellEnd"/>
+      <w:r>
+        <w:t xml:space="preserve"> flags</w:t>
+      </w:r>
+    </w:p>
+    <w:p>
+      <w:pPr>
+        <w:pStyle w:val="ListBullet"/>
+      </w:pPr>
+      <w:r>
+        <w:t>-</w:t>
+      </w:r>
+      <w:proofErr w:type="gramStart"/>
+      <w:r>
+        <w:t>u</w:t>
+      </w:r>
+      <w:proofErr w:type="gramEnd"/>
+      <w:r>
+        <w:tab/>
+        <w:t>compute genotype likelihood and output in [u]</w:t>
+      </w:r>
+      <w:proofErr w:type="spellStart"/>
+      <w:r>
+        <w:t>ncompressed</w:t>
+      </w:r>
+      <w:proofErr w:type="spellEnd"/>
+      <w:r>
+        <w:t xml:space="preserve"> format (</w:t>
+      </w:r>
+      <w:proofErr w:type="spellStart"/>
+      <w:r>
+        <w:t>vcf</w:t>
+      </w:r>
+      <w:proofErr w:type="spellEnd"/>
+      <w:r>
+        <w:t>).</w:t>
+      </w:r>
+    </w:p>
+    <w:p>
+      <w:pPr>
+        <w:pStyle w:val="ListBullet"/>
+      </w:pPr>
+      <w:r>
+        <w:t>-</w:t>
+      </w:r>
+      <w:proofErr w:type="gramStart"/>
+      <w:r>
+        <w:t>f</w:t>
+      </w:r>
+      <w:proofErr w:type="gramEnd"/>
+      <w:r>
+        <w:tab/>
+        <w:t>samtools [f]</w:t>
+      </w:r>
+      <w:proofErr w:type="spellStart"/>
+      <w:r>
+        <w:t>aidx</w:t>
+      </w:r>
+      <w:proofErr w:type="spellEnd"/>
+      <w:r>
+        <w:t xml:space="preserve"> indexed file </w:t>
+      </w:r>
+    </w:p>
+    <w:p>
+      <w:pPr>
+        <w:pStyle w:val="ListBullet"/>
+        <w:numPr>
+          <w:ilvl w:val="0"/>
+          <w:numId w:val="0"/>
+        </w:numPr>
+        <w:ind w:left="360" w:hanging="360"/>
+      </w:pPr>
+    </w:p>
+    <w:p>
+      <w:pPr>
+        <w:pStyle w:val="ListBullet"/>
+        <w:numPr>
+          <w:ilvl w:val="0"/>
+          <w:numId w:val="0"/>
+        </w:numPr>
+        <w:ind w:left="360" w:hanging="360"/>
+      </w:pPr>
+      <w:proofErr w:type="spellStart"/>
+      <w:proofErr w:type="gramStart"/>
+      <w:r>
+        <w:t>bcftools</w:t>
+      </w:r>
+      <w:proofErr w:type="spellEnd"/>
+      <w:proofErr w:type="gramEnd"/>
+      <w:r>
+        <w:t xml:space="preserve"> flags</w:t>
+      </w:r>
+    </w:p>
+    <w:p>
+      <w:pPr>
+        <w:pStyle w:val="ListBullet"/>
+      </w:pPr>
+      <w:r>
+        <w:t>-</w:t>
+      </w:r>
+      <w:proofErr w:type="gramStart"/>
+      <w:r>
+        <w:t>b</w:t>
+      </w:r>
+      <w:proofErr w:type="gramEnd"/>
+      <w:r>
+        <w:tab/>
+        <w:t xml:space="preserve">output in </w:t>
+      </w:r>
+      <w:proofErr w:type="spellStart"/>
+      <w:r>
+        <w:t>bcf</w:t>
+      </w:r>
+      <w:proofErr w:type="spellEnd"/>
+      <w:r>
+        <w:t xml:space="preserve"> format </w:t>
+      </w:r>
+    </w:p>
+    <w:p>
+      <w:pPr>
+        <w:pStyle w:val="ListBullet"/>
+      </w:pPr>
+      <w:r>
+        <w:t>-</w:t>
+      </w:r>
+      <w:proofErr w:type="gramStart"/>
+      <w:r>
+        <w:t>v</w:t>
+      </w:r>
+      <w:proofErr w:type="gramEnd"/>
+      <w:r>
+        <w:t xml:space="preserve"> </w:t>
+      </w:r>
+      <w:r>
+        <w:tab/>
+        <w:t>output variant sites only</w:t>
+      </w:r>
+    </w:p>
+    <w:p>
+      <w:pPr>
+        <w:pStyle w:val="ListBullet"/>
+      </w:pPr>
+      <w:r>
+        <w:t>-</w:t>
+      </w:r>
+      <w:proofErr w:type="gramStart"/>
+      <w:r>
+        <w:t>c</w:t>
+      </w:r>
+      <w:proofErr w:type="gramEnd"/>
+      <w:r>
+        <w:tab/>
+        <w:t xml:space="preserve">call variants using Bayesian inference </w:t>
+      </w:r>
+    </w:p>
+    <w:p>
+      <w:pPr>
+        <w:pStyle w:val="ListBullet"/>
+      </w:pPr>
+      <w:r>
+        <w:t>-</w:t>
+      </w:r>
+      <w:proofErr w:type="gramStart"/>
+      <w:r>
+        <w:t>g</w:t>
+      </w:r>
+      <w:proofErr w:type="gramEnd"/>
+      <w:r>
+        <w:t xml:space="preserve"> </w:t>
+      </w:r>
+      <w:r>
+        <w:tab/>
+        <w:t xml:space="preserve">call per-sample genotype at variant site </w:t>
+      </w:r>
+    </w:p>
+    <w:p>
+      <w:pPr>
+        <w:pStyle w:val="ListBullet"/>
+        <w:numPr>
+          <w:ilvl w:val="0"/>
+          <w:numId w:val="0"/>
+        </w:numPr>
+      </w:pPr>
+    </w:p>
+    <w:p>
+      <w:pPr>
+        <w:pStyle w:val="ListBullet"/>
+        <w:numPr>
+          <w:ilvl w:val="0"/>
+          <w:numId w:val="0"/>
+        </w:numPr>
+      </w:pPr>
+      <w:proofErr w:type="spellStart"/>
+      <w:proofErr w:type="gramStart"/>
+      <w:r>
+        <w:t>vcfutils</w:t>
+      </w:r>
+      <w:proofErr w:type="spellEnd"/>
+      <w:proofErr w:type="gramEnd"/>
+      <w:r>
+        <w:t xml:space="preserve"> flags</w:t>
+      </w:r>
+    </w:p>
+    <w:p>
+      <w:pPr>
+        <w:pStyle w:val="ListBullet"/>
+      </w:pPr>
+      <w:r>
+        <w:t>-D</w:t>
+      </w:r>
+      <w:r>
+        <w:t xml:space="preserve"> </w:t>
+      </w:r>
+      <w:r>
+        <w:t xml:space="preserve">100 </w:t>
+      </w:r>
+      <w:r>
+        <w:t>controls the maximum read depth, which should be adjusted to about twice the average read depth</w:t>
+      </w:r>
+    </w:p>
+    <w:p/>
+    <w:p>
+      <w:pPr>
+        <w:pStyle w:val="Heading3"/>
+      </w:pPr>
+      <w:r>
+        <w:t xml:space="preserve">Multiple diploid individuals </w:t>
+      </w:r>
+    </w:p>
+    <w:p>
+      <w:pPr>
+        <w:pStyle w:val="ListBullet"/>
+        <w:numPr>
+          <w:ilvl w:val="0"/>
+          <w:numId w:val="0"/>
+        </w:numPr>
+        <w:ind w:left="360" w:hanging="360"/>
+      </w:pPr>
+      <w:r>
+        <w:t xml:space="preserve">TBD </w:t>
+      </w:r>
+    </w:p>
+    <w:p>
+      <w:pPr>
+        <w:pStyle w:val="ListBullet"/>
+        <w:numPr>
+          <w:ilvl w:val="0"/>
+          <w:numId w:val="0"/>
+        </w:numPr>
+        <w:ind w:left="360" w:hanging="360"/>
+      </w:pPr>
+    </w:p>
+    <w:p>
+      <w:pPr>
+        <w:pStyle w:val="Heading3"/>
+      </w:pPr>
       <w:bookmarkStart w:id="0" w:name="_GoBack"/>
-      <w:bookmarkEnd w:id="0"/>
-    </w:p>
-    <w:p/>
-    <w:p/>
-    <w:p/>
-    <w:p>
+      <w:r>
+        <w:t>More information:</w:t>
+      </w:r>
+    </w:p>
+    <w:bookmarkEnd w:id="0"/>
+    <w:p>
+      <w:pPr>
+        <w:pStyle w:val="ListBullet"/>
+      </w:pPr>
+      <w:proofErr w:type="spellStart"/>
+      <w:r>
+        <w:t>Powerpoint</w:t>
+      </w:r>
+      <w:proofErr w:type="spellEnd"/>
+      <w:r>
+        <w:t xml:space="preserve"> from EBI explaining this pipeline: </w:t>
+      </w:r>
+      <w:hyperlink r:id="rId10" w:history="1">
+        <w:proofErr w:type="spellStart"/>
+        <w:r>
+          <w:rPr>
+            <w:rStyle w:val="Hyperlink"/>
+          </w:rPr>
+          <w:t>pdf</w:t>
+        </w:r>
+        <w:proofErr w:type="spellEnd"/>
+      </w:hyperlink>
+    </w:p>
+    <w:p>
+      <w:pPr>
+        <w:pStyle w:val="Heading1"/>
+      </w:pPr>
+      <w:r>
+        <w:t xml:space="preserve">Call Variants </w:t>
+      </w:r>
+      <w:r>
+        <w:t>using GATK</w:t>
+      </w:r>
+    </w:p>
+    <w:p>
+      <w:pPr>
+        <w:pStyle w:val="Heading2"/>
+      </w:pPr>
+      <w:r>
+        <w:t xml:space="preserve">Preprocessing </w:t>
+      </w:r>
+    </w:p>
+    <w:p>
+      <w:pPr>
+        <w:pStyle w:val="Heading3"/>
+      </w:pPr>
+      <w:r>
+        <w:t xml:space="preserve">Alignment </w:t>
+      </w:r>
+    </w:p>
+    <w:p>
+      <w:r>
+        <w:t xml:space="preserve">Align with </w:t>
+      </w:r>
+      <w:r>
+        <w:t xml:space="preserve">BWA using: </w:t>
+      </w:r>
+    </w:p>
+    <w:p/>
+    <w:p>
+      <w:pPr>
+        <w:pBdr>
+          <w:top w:val="single" w:sz="4" w:space="1" w:color="auto"/>
+          <w:left w:val="single" w:sz="4" w:space="4" w:color="auto"/>
+          <w:bottom w:val="single" w:sz="4" w:space="1" w:color="auto"/>
+          <w:right w:val="single" w:sz="4" w:space="4" w:color="auto"/>
+        </w:pBdr>
+      </w:pPr>
+      <w:proofErr w:type="spellStart"/>
+      <w:proofErr w:type="gramStart"/>
+      <w:r>
+        <w:t>bwa</w:t>
+      </w:r>
+      <w:proofErr w:type="spellEnd"/>
+      <w:proofErr w:type="gramEnd"/>
       <w:r>
         <w:t xml:space="preserve"> </w:t>
+      </w:r>
+      <w:proofErr w:type="spellStart"/>
+      <w:r>
+        <w:t>mem</w:t>
+      </w:r>
+      <w:proofErr w:type="spellEnd"/>
+      <w:r>
+        <w:t xml:space="preserve"> -M -R ’&lt;read group info&gt;’</w:t>
+      </w:r>
+      <w:r>
+        <w:t xml:space="preserve"> </w:t>
+      </w:r>
+      <w:proofErr w:type="spellStart"/>
+      <w:r>
+        <w:t>reference.fa</w:t>
+      </w:r>
+      <w:proofErr w:type="spellEnd"/>
+      <w:r>
+        <w:t xml:space="preserve"> </w:t>
+      </w:r>
+      <w:proofErr w:type="spellStart"/>
+      <w:r>
+        <w:t>raw_reads.fq</w:t>
+      </w:r>
+      <w:proofErr w:type="spellEnd"/>
+      <w:r>
+        <w:t xml:space="preserve"> &gt; </w:t>
+      </w:r>
+      <w:proofErr w:type="spellStart"/>
+      <w:r>
+        <w:t>aligned_reads.sam</w:t>
+      </w:r>
+      <w:proofErr w:type="spellEnd"/>
+    </w:p>
+    <w:p/>
+    <w:p>
+      <w:r>
+        <w:t>The ‘&lt;read group info&gt;’ can be:</w:t>
+      </w:r>
+    </w:p>
+    <w:p>
+      <w:pPr>
+        <w:pBdr>
+          <w:top w:val="single" w:sz="4" w:space="1" w:color="auto"/>
+          <w:left w:val="single" w:sz="4" w:space="4" w:color="auto"/>
+          <w:bottom w:val="single" w:sz="4" w:space="1" w:color="auto"/>
+          <w:right w:val="single" w:sz="4" w:space="4" w:color="auto"/>
+        </w:pBdr>
+      </w:pPr>
+      <w:r>
+        <w:t>@RG\tID</w:t>
+      </w:r>
+      <w:proofErr w:type="gramStart"/>
+      <w:r>
+        <w:t>:group1</w:t>
+      </w:r>
+      <w:proofErr w:type="gramEnd"/>
+      <w:r>
+        <w:t>\tSM:sample1\</w:t>
+      </w:r>
+      <w:proofErr w:type="spellStart"/>
+      <w:r>
+        <w:t>tPL:illumina</w:t>
+      </w:r>
+      <w:proofErr w:type="spellEnd"/>
+      <w:r>
+        <w:t>\tLB:lib1\tPU:unit1</w:t>
+      </w:r>
+    </w:p>
+    <w:p/>
+    <w:p>
+      <w:pPr>
+        <w:rPr>
+          <w:b/>
+        </w:rPr>
+      </w:pPr>
+      <w:r>
+        <w:t xml:space="preserve">Batch implementation: </w:t>
+      </w:r>
+      <w:r>
+        <w:rPr>
+          <w:b/>
+        </w:rPr>
+        <w:t>run_bwa_single_end.sh</w:t>
+      </w:r>
+    </w:p>
+    <w:p>
+      <w:pPr>
+        <w:pStyle w:val="Heading3"/>
+      </w:pPr>
+      <w:proofErr w:type="spellStart"/>
+      <w:r>
+        <w:t>Dedu</w:t>
+      </w:r>
+      <w:r>
+        <w:t>pping</w:t>
+      </w:r>
+      <w:proofErr w:type="spellEnd"/>
+    </w:p>
+    <w:p>
+      <w:r>
+        <w:t xml:space="preserve">Use Picard. This step is only necessary for whole-genome sequencing; you don’t need to </w:t>
+      </w:r>
+      <w:proofErr w:type="spellStart"/>
+      <w:r>
+        <w:t>dedup</w:t>
+      </w:r>
+      <w:proofErr w:type="spellEnd"/>
+      <w:r>
+        <w:t xml:space="preserve"> for mmPCR-seq data. </w:t>
+      </w:r>
+    </w:p>
+    <w:p/>
+    <w:p>
+      <w:pPr>
+        <w:pStyle w:val="Heading3"/>
+      </w:pPr>
+      <w:proofErr w:type="spellStart"/>
+      <w:r>
+        <w:t>Indel</w:t>
+      </w:r>
+      <w:proofErr w:type="spellEnd"/>
+      <w:r>
+        <w:t xml:space="preserve"> Realignment </w:t>
+      </w:r>
+    </w:p>
+    <w:p>
+      <w:r>
+        <w:t>TBD</w:t>
+      </w:r>
+    </w:p>
+    <w:p/>
+    <w:p>
+      <w:pPr>
+        <w:pStyle w:val="Heading3"/>
+      </w:pPr>
+      <w:r>
+        <w:t xml:space="preserve">Base Recalibration </w:t>
+      </w:r>
+    </w:p>
+    <w:p>
+      <w:r>
+        <w:t>TBD</w:t>
+      </w:r>
+    </w:p>
+    <w:p/>
+    <w:p>
+      <w:pPr>
+        <w:pStyle w:val="Heading2"/>
+      </w:pPr>
+      <w:r>
+        <w:t xml:space="preserve">Variant Discovery </w:t>
+      </w:r>
+    </w:p>
+    <w:p>
+      <w:r>
+        <w:t>TBD</w:t>
+      </w:r>
+    </w:p>
+    <w:p/>
+    <w:p/>
+    <w:p>
+      <w:pPr>
+        <w:pStyle w:val="Heading1"/>
+      </w:pPr>
+      <w:r>
+        <w:t>Troubleshoot</w:t>
+      </w:r>
+    </w:p>
+    <w:p>
+      <w:pPr>
+        <w:pStyle w:val="ListBullet"/>
+      </w:pPr>
+      <w:r>
+        <w:t>SAM file doesn't have any read groups defined in the header.  The GATK no longer supports SAM files without read groups</w:t>
+      </w:r>
+    </w:p>
+    <w:p>
+      <w:pPr>
+        <w:pStyle w:val="ListBullet"/>
+        <w:numPr>
+          <w:ilvl w:val="0"/>
+          <w:numId w:val="0"/>
+        </w:numPr>
+      </w:pPr>
+    </w:p>
+    <w:p>
+      <w:pPr>
+        <w:pStyle w:val="ListBullet"/>
+        <w:numPr>
+          <w:ilvl w:val="0"/>
+          <w:numId w:val="0"/>
+        </w:numPr>
+        <w:pBdr>
+          <w:top w:val="single" w:sz="4" w:space="1" w:color="auto"/>
+          <w:left w:val="single" w:sz="4" w:space="4" w:color="auto"/>
+          <w:bottom w:val="single" w:sz="4" w:space="1" w:color="auto"/>
+          <w:right w:val="single" w:sz="4" w:space="4" w:color="auto"/>
+        </w:pBdr>
+      </w:pPr>
+      <w:r>
+        <w:t xml:space="preserve">Many GATK </w:t>
+      </w:r>
+      <w:r>
+        <w:t xml:space="preserve">algorithms needs information that certain </w:t>
+      </w:r>
+      <w:proofErr w:type="gramStart"/>
+      <w:r>
+        <w:t>reads</w:t>
+      </w:r>
+      <w:proofErr w:type="gramEnd"/>
+      <w:r>
+        <w:t xml:space="preserve"> are sequenced together as these algorithms try to compensate the variation from one sequencing to the next. A read group, or RG, provides this information. Reads in the same read group </w:t>
+      </w:r>
+      <w:proofErr w:type="gramStart"/>
+      <w:r>
+        <w:t>are assumed to be sequenced</w:t>
+      </w:r>
+      <w:proofErr w:type="gramEnd"/>
+      <w:r>
+        <w:t xml:space="preserve"> on one lane. (</w:t>
+      </w:r>
+      <w:hyperlink r:id="rId11" w:history="1">
+        <w:proofErr w:type="gramStart"/>
+        <w:r>
+          <w:rPr>
+            <w:rStyle w:val="Hyperlink"/>
+          </w:rPr>
+          <w:t>ref</w:t>
+        </w:r>
+        <w:proofErr w:type="gramEnd"/>
+      </w:hyperlink>
+      <w:r>
+        <w:t>)</w:t>
+      </w:r>
+    </w:p>
+    <w:p>
+      <w:pPr>
+        <w:pStyle w:val="ListBullet"/>
+        <w:numPr>
+          <w:ilvl w:val="0"/>
+          <w:numId w:val="0"/>
+        </w:numPr>
+        <w:pBdr>
+          <w:top w:val="single" w:sz="4" w:space="1" w:color="auto"/>
+          <w:left w:val="single" w:sz="4" w:space="4" w:color="auto"/>
+          <w:bottom w:val="single" w:sz="4" w:space="1" w:color="auto"/>
+          <w:right w:val="single" w:sz="4" w:space="4" w:color="auto"/>
+        </w:pBdr>
+      </w:pPr>
+    </w:p>
+    <w:p>
+      <w:pPr>
+        <w:pStyle w:val="ListBullet"/>
+        <w:numPr>
+          <w:ilvl w:val="0"/>
+          <w:numId w:val="0"/>
+        </w:numPr>
+        <w:pBdr>
+          <w:top w:val="single" w:sz="4" w:space="1" w:color="auto"/>
+          <w:left w:val="single" w:sz="4" w:space="4" w:color="auto"/>
+          <w:bottom w:val="single" w:sz="4" w:space="1" w:color="auto"/>
+          <w:right w:val="single" w:sz="4" w:space="4" w:color="auto"/>
+        </w:pBdr>
+      </w:pPr>
+      <w:r>
+        <w:t>Implementation:</w:t>
+      </w:r>
+      <w:r>
+        <w:t xml:space="preserve"> </w:t>
+      </w:r>
+      <w:r>
+        <w:rPr>
+          <w:b/>
+        </w:rPr>
+        <w:t>add_read_group</w:t>
+      </w:r>
+      <w:r>
+        <w:rPr>
+          <w:b/>
+        </w:rPr>
+        <w:t>s</w:t>
+      </w:r>
+      <w:r>
+        <w:rPr>
+          <w:b/>
+        </w:rPr>
+        <w:t>.sh</w:t>
+      </w:r>
+      <w:r>
+        <w:t xml:space="preserve"> to add read group.</w:t>
+      </w:r>
+    </w:p>
+    <w:p>
+      <w:pPr>
+        <w:pStyle w:val="ListBullet"/>
+        <w:numPr>
+          <w:ilvl w:val="0"/>
+          <w:numId w:val="0"/>
+        </w:numPr>
+        <w:pBdr>
+          <w:top w:val="single" w:sz="4" w:space="1" w:color="auto"/>
+          <w:left w:val="single" w:sz="4" w:space="4" w:color="auto"/>
+          <w:bottom w:val="single" w:sz="4" w:space="1" w:color="auto"/>
+          <w:right w:val="single" w:sz="4" w:space="4" w:color="auto"/>
+        </w:pBdr>
+      </w:pPr>
+      <w:r>
+        <w:t xml:space="preserve">Click </w:t>
+      </w:r>
+      <w:hyperlink r:id="rId12" w:history="1">
+        <w:r>
+          <w:rPr>
+            <w:rStyle w:val="Hyperlink"/>
+          </w:rPr>
+          <w:t>here</w:t>
+        </w:r>
+      </w:hyperlink>
+      <w:r>
+        <w:t xml:space="preserve"> to know more about how to fix a badly formatted BAM.</w:t>
+      </w:r>
+    </w:p>
+    <w:p>
+      <w:pPr>
+        <w:pStyle w:val="ListBullet"/>
+        <w:numPr>
+          <w:ilvl w:val="0"/>
+          <w:numId w:val="0"/>
+        </w:numPr>
+        <w:pBdr>
+          <w:top w:val="single" w:sz="4" w:space="1" w:color="auto"/>
+          <w:left w:val="single" w:sz="4" w:space="4" w:color="auto"/>
+          <w:bottom w:val="single" w:sz="4" w:space="1" w:color="auto"/>
+          <w:right w:val="single" w:sz="4" w:space="4" w:color="auto"/>
+        </w:pBdr>
+      </w:pPr>
+    </w:p>
+    <w:p>
+      <w:pPr>
+        <w:pStyle w:val="ListBullet"/>
+        <w:numPr>
+          <w:ilvl w:val="0"/>
+          <w:numId w:val="0"/>
+        </w:numPr>
+        <w:pBdr>
+          <w:top w:val="single" w:sz="4" w:space="1" w:color="auto"/>
+          <w:left w:val="single" w:sz="4" w:space="4" w:color="auto"/>
+          <w:bottom w:val="single" w:sz="4" w:space="1" w:color="auto"/>
+          <w:right w:val="single" w:sz="4" w:space="4" w:color="auto"/>
+        </w:pBdr>
+      </w:pPr>
+      <w:r>
+        <w:t>TODO: add batch functionality to</w:t>
+      </w:r>
+      <w:r>
+        <w:rPr>
+          <w:b/>
+        </w:rPr>
+        <w:t xml:space="preserve"> </w:t>
+      </w:r>
+      <w:r>
+        <w:rPr>
+          <w:b/>
+        </w:rPr>
+        <w:t>add_read_group</w:t>
+      </w:r>
+      <w:r>
+        <w:rPr>
+          <w:b/>
+        </w:rPr>
+        <w:t>s</w:t>
+      </w:r>
+      <w:r>
+        <w:rPr>
+          <w:b/>
+        </w:rPr>
+        <w:t>.sh</w:t>
+      </w:r>
+    </w:p>
+    <w:p/>
+    <w:p/>
+    <w:p>
+      <w:pPr>
+        <w:pStyle w:val="ListBullet"/>
+      </w:pPr>
+      <w:r>
+        <w:t>Input files</w:t>
+      </w:r>
+      <w:r>
+        <w:t xml:space="preserve"> </w:t>
+      </w:r>
+      <w:r>
+        <w:t xml:space="preserve">reads and </w:t>
+      </w:r>
+      <w:proofErr w:type="gramStart"/>
+      <w:r>
+        <w:t>reference have</w:t>
+      </w:r>
+      <w:proofErr w:type="gramEnd"/>
+      <w:r>
+        <w:t xml:space="preserve"> incompatible </w:t>
+      </w:r>
+      <w:proofErr w:type="spellStart"/>
+      <w:r>
+        <w:t>contigs</w:t>
+      </w:r>
+      <w:proofErr w:type="spellEnd"/>
+      <w:r>
+        <w:t xml:space="preserve">: Relative ordering of overlapping </w:t>
+      </w:r>
+      <w:proofErr w:type="spellStart"/>
+      <w:r>
+        <w:t>contigs</w:t>
+      </w:r>
+      <w:proofErr w:type="spellEnd"/>
+      <w:r>
+        <w:t xml:space="preserve"> differs, which is unsafe.</w:t>
+      </w:r>
+    </w:p>
+    <w:p>
+      <w:pPr>
+        <w:pStyle w:val="ListBullet"/>
+        <w:numPr>
+          <w:ilvl w:val="0"/>
+          <w:numId w:val="0"/>
+        </w:numPr>
+        <w:ind w:left="360" w:hanging="360"/>
+      </w:pPr>
+    </w:p>
+    <w:p>
+      <w:pPr>
+        <w:pStyle w:val="ListBullet"/>
+        <w:numPr>
+          <w:ilvl w:val="0"/>
+          <w:numId w:val="0"/>
+        </w:numPr>
+        <w:pBdr>
+          <w:top w:val="single" w:sz="4" w:space="1" w:color="auto"/>
+          <w:left w:val="single" w:sz="4" w:space="4" w:color="auto"/>
+          <w:bottom w:val="single" w:sz="4" w:space="1" w:color="auto"/>
+          <w:right w:val="single" w:sz="4" w:space="4" w:color="auto"/>
+        </w:pBdr>
+        <w:ind w:left="360" w:hanging="360"/>
+      </w:pPr>
+      <w:r>
+        <w:t xml:space="preserve">Solution: reorder the </w:t>
+      </w:r>
+      <w:proofErr w:type="spellStart"/>
+      <w:r>
+        <w:t>sam</w:t>
+      </w:r>
+      <w:proofErr w:type="spellEnd"/>
+      <w:r>
+        <w:t xml:space="preserve">/bam file with </w:t>
+      </w:r>
+      <w:proofErr w:type="spellStart"/>
+      <w:r>
+        <w:t>picard</w:t>
+      </w:r>
+      <w:proofErr w:type="spellEnd"/>
+      <w:r>
+        <w:t>/</w:t>
+      </w:r>
+      <w:proofErr w:type="spellStart"/>
+      <w:r>
+        <w:t>ReorderSam</w:t>
+      </w:r>
+      <w:proofErr w:type="spellEnd"/>
+      <w:r>
+        <w:t>. (</w:t>
+      </w:r>
+      <w:hyperlink r:id="rId13" w:history="1">
+        <w:proofErr w:type="gramStart"/>
+        <w:r>
+          <w:rPr>
+            <w:rStyle w:val="Hyperlink"/>
+          </w:rPr>
+          <w:t>ref</w:t>
+        </w:r>
+        <w:proofErr w:type="gramEnd"/>
+      </w:hyperlink>
+      <w:r>
+        <w:t xml:space="preserve">, </w:t>
+      </w:r>
+      <w:hyperlink r:id="rId14" w:anchor="ReorderSam" w:history="1">
+        <w:r>
+          <w:rPr>
+            <w:rStyle w:val="Hyperlink"/>
+          </w:rPr>
+          <w:t>help</w:t>
+        </w:r>
+      </w:hyperlink>
+      <w:r>
+        <w:t>)</w:t>
+      </w:r>
+    </w:p>
+    <w:p>
+      <w:pPr>
+        <w:pStyle w:val="ListBullet"/>
+        <w:numPr>
+          <w:ilvl w:val="0"/>
+          <w:numId w:val="0"/>
+        </w:numPr>
+        <w:pBdr>
+          <w:top w:val="single" w:sz="4" w:space="1" w:color="auto"/>
+          <w:left w:val="single" w:sz="4" w:space="4" w:color="auto"/>
+          <w:bottom w:val="single" w:sz="4" w:space="1" w:color="auto"/>
+          <w:right w:val="single" w:sz="4" w:space="4" w:color="auto"/>
+        </w:pBdr>
+        <w:ind w:left="360" w:hanging="360"/>
+        <w:rPr>
+          <w:b/>
+        </w:rPr>
+      </w:pPr>
+      <w:r>
+        <w:t xml:space="preserve">Implementation: </w:t>
+      </w:r>
+      <w:r>
+        <w:rPr>
+          <w:b/>
+        </w:rPr>
+        <w:t>reorder_sam.sh</w:t>
+      </w:r>
+    </w:p>
+    <w:p>
+      <w:pPr>
+        <w:pStyle w:val="ListBullet"/>
+        <w:numPr>
+          <w:ilvl w:val="0"/>
+          <w:numId w:val="0"/>
+        </w:numPr>
+        <w:pBdr>
+          <w:top w:val="single" w:sz="4" w:space="1" w:color="auto"/>
+          <w:left w:val="single" w:sz="4" w:space="4" w:color="auto"/>
+          <w:bottom w:val="single" w:sz="4" w:space="1" w:color="auto"/>
+          <w:right w:val="single" w:sz="4" w:space="4" w:color="auto"/>
+        </w:pBdr>
+        <w:ind w:left="360" w:hanging="360"/>
+      </w:pPr>
+      <w:r>
+        <w:t xml:space="preserve">TODO: add batch functionality to reoder_sam.sh </w:t>
+      </w:r>
+    </w:p>
+    <w:p>
+      <w:pPr>
+        <w:pStyle w:val="ListBullet"/>
+        <w:numPr>
+          <w:ilvl w:val="0"/>
+          <w:numId w:val="0"/>
+        </w:numPr>
+        <w:ind w:left="360" w:hanging="360"/>
+        <w:rPr>
+          <w:b/>
+        </w:rPr>
+      </w:pPr>
+    </w:p>
+    <w:p/>
+    <w:p>
+      <w:r>
+        <w:t xml:space="preserve">  </w:t>
       </w:r>
     </w:p>
     <w:p/>
@@ -1464,6 +2608,31 @@
       <w:color w:val="4F81BD" w:themeColor="accent1"/>
     </w:rPr>
   </w:style>
+  <w:style w:type="paragraph" w:styleId="Heading4">
+    <w:name w:val="heading 4"/>
+    <w:basedOn w:val="Normal"/>
+    <w:next w:val="Normal"/>
+    <w:link w:val="Heading4Char"/>
+    <w:uiPriority w:val="9"/>
+    <w:semiHidden/>
+    <w:unhideWhenUsed/>
+    <w:qFormat/>
+    <w:rsid w:val="00352C54"/>
+    <w:pPr>
+      <w:keepNext/>
+      <w:keepLines/>
+      <w:spacing w:before="200"/>
+      <w:outlineLvl w:val="3"/>
+    </w:pPr>
+    <w:rPr>
+      <w:rFonts w:asciiTheme="majorHAnsi" w:eastAsiaTheme="majorEastAsia" w:hAnsiTheme="majorHAnsi" w:cstheme="majorBidi"/>
+      <w:b/>
+      <w:bCs/>
+      <w:i/>
+      <w:iCs/>
+      <w:color w:val="4F81BD" w:themeColor="accent1"/>
+    </w:rPr>
+  </w:style>
   <w:style w:type="character" w:default="1" w:styleId="DefaultParagraphFont">
     <w:name w:val="Default Paragraph Font"/>
     <w:uiPriority w:val="1"/>
@@ -1668,6 +2837,38 @@
     <w:rPr>
       <w:color w:val="800080" w:themeColor="followedHyperlink"/>
       <w:u w:val="single"/>
+    </w:rPr>
+  </w:style>
+  <w:style w:type="character" w:customStyle="1" w:styleId="Heading4Char">
+    <w:name w:val="Heading 4 Char"/>
+    <w:basedOn w:val="DefaultParagraphFont"/>
+    <w:link w:val="Heading4"/>
+    <w:uiPriority w:val="9"/>
+    <w:semiHidden/>
+    <w:rsid w:val="00352C54"/>
+    <w:rPr>
+      <w:rFonts w:asciiTheme="majorHAnsi" w:eastAsiaTheme="majorEastAsia" w:hAnsiTheme="majorHAnsi" w:cstheme="majorBidi"/>
+      <w:b/>
+      <w:bCs/>
+      <w:i/>
+      <w:iCs/>
+      <w:color w:val="4F81BD" w:themeColor="accent1"/>
+    </w:rPr>
+  </w:style>
+  <w:style w:type="paragraph" w:styleId="NormalWeb">
+    <w:name w:val="Normal (Web)"/>
+    <w:basedOn w:val="Normal"/>
+    <w:uiPriority w:val="99"/>
+    <w:semiHidden/>
+    <w:unhideWhenUsed/>
+    <w:rsid w:val="00352C54"/>
+    <w:pPr>
+      <w:spacing w:before="100" w:beforeAutospacing="1" w:after="100" w:afterAutospacing="1"/>
+    </w:pPr>
+    <w:rPr>
+      <w:rFonts w:ascii="Times" w:hAnsi="Times" w:cs="Times New Roman"/>
+      <w:sz w:val="20"/>
+      <w:szCs w:val="20"/>
     </w:rPr>
   </w:style>
 </w:styles>
@@ -1899,6 +3100,31 @@
       <w:color w:val="4F81BD" w:themeColor="accent1"/>
     </w:rPr>
   </w:style>
+  <w:style w:type="paragraph" w:styleId="Heading4">
+    <w:name w:val="heading 4"/>
+    <w:basedOn w:val="Normal"/>
+    <w:next w:val="Normal"/>
+    <w:link w:val="Heading4Char"/>
+    <w:uiPriority w:val="9"/>
+    <w:semiHidden/>
+    <w:unhideWhenUsed/>
+    <w:qFormat/>
+    <w:rsid w:val="00352C54"/>
+    <w:pPr>
+      <w:keepNext/>
+      <w:keepLines/>
+      <w:spacing w:before="200"/>
+      <w:outlineLvl w:val="3"/>
+    </w:pPr>
+    <w:rPr>
+      <w:rFonts w:asciiTheme="majorHAnsi" w:eastAsiaTheme="majorEastAsia" w:hAnsiTheme="majorHAnsi" w:cstheme="majorBidi"/>
+      <w:b/>
+      <w:bCs/>
+      <w:i/>
+      <w:iCs/>
+      <w:color w:val="4F81BD" w:themeColor="accent1"/>
+    </w:rPr>
+  </w:style>
   <w:style w:type="character" w:default="1" w:styleId="DefaultParagraphFont">
     <w:name w:val="Default Paragraph Font"/>
     <w:uiPriority w:val="1"/>
@@ -2105,11 +3331,43 @@
       <w:u w:val="single"/>
     </w:rPr>
   </w:style>
+  <w:style w:type="character" w:customStyle="1" w:styleId="Heading4Char">
+    <w:name w:val="Heading 4 Char"/>
+    <w:basedOn w:val="DefaultParagraphFont"/>
+    <w:link w:val="Heading4"/>
+    <w:uiPriority w:val="9"/>
+    <w:semiHidden/>
+    <w:rsid w:val="00352C54"/>
+    <w:rPr>
+      <w:rFonts w:asciiTheme="majorHAnsi" w:eastAsiaTheme="majorEastAsia" w:hAnsiTheme="majorHAnsi" w:cstheme="majorBidi"/>
+      <w:b/>
+      <w:bCs/>
+      <w:i/>
+      <w:iCs/>
+      <w:color w:val="4F81BD" w:themeColor="accent1"/>
+    </w:rPr>
+  </w:style>
+  <w:style w:type="paragraph" w:styleId="NormalWeb">
+    <w:name w:val="Normal (Web)"/>
+    <w:basedOn w:val="Normal"/>
+    <w:uiPriority w:val="99"/>
+    <w:semiHidden/>
+    <w:unhideWhenUsed/>
+    <w:rsid w:val="00352C54"/>
+    <w:pPr>
+      <w:spacing w:before="100" w:beforeAutospacing="1" w:after="100" w:afterAutospacing="1"/>
+    </w:pPr>
+    <w:rPr>
+      <w:rFonts w:ascii="Times" w:hAnsi="Times" w:cs="Times New Roman"/>
+      <w:sz w:val="20"/>
+      <w:szCs w:val="20"/>
+    </w:rPr>
+  </w:style>
 </w:styles>
 </file>
 
 <file path=word/theme/theme1.xml><?xml version="1.0" encoding="utf-8"?>
-<a:theme xmlns:a="http://schemas.openxmlformats.org/drawingml/2006/main" name="Office Theme">
+<a:theme xmlns:a="http://schemas.openxmlformats.org/drawingml/2006/main" name="Black">
   <a:themeElements>
     <a:clrScheme name="Office">
       <a:dk1>
@@ -2154,7 +3412,7 @@
         <a:latin typeface="Calibri"/>
         <a:ea typeface=""/>
         <a:cs typeface=""/>
-        <a:font script="Jpan" typeface="ＭＳ ゴシック"/>
+        <a:font script="Jpan" typeface="ＭＳ Ｐゴシック"/>
         <a:font script="Hang" typeface="맑은 고딕"/>
         <a:font script="Hans" typeface="宋体"/>
         <a:font script="Hant" typeface="新細明體"/>
@@ -2186,10 +3444,10 @@
         <a:font script="Geor" typeface="Sylfaen"/>
       </a:majorFont>
       <a:minorFont>
-        <a:latin typeface="Cambria"/>
+        <a:latin typeface="Calibri"/>
         <a:ea typeface=""/>
         <a:cs typeface=""/>
-        <a:font script="Jpan" typeface="ＭＳ 明朝"/>
+        <a:font script="Jpan" typeface="ＭＳ Ｐゴシック"/>
         <a:font script="Hang" typeface="맑은 고딕"/>
         <a:font script="Hans" typeface="宋体"/>
         <a:font script="Hant" typeface="新細明體"/>
@@ -2253,16 +3511,20 @@
           <a:gsLst>
             <a:gs pos="0">
               <a:schemeClr val="phClr">
-                <a:tint val="100000"/>
-                <a:shade val="100000"/>
+                <a:shade val="51000"/>
+                <a:satMod val="130000"/>
+              </a:schemeClr>
+            </a:gs>
+            <a:gs pos="80000">
+              <a:schemeClr val="phClr">
+                <a:shade val="93000"/>
                 <a:satMod val="130000"/>
               </a:schemeClr>
             </a:gs>
             <a:gs pos="100000">
               <a:schemeClr val="phClr">
-                <a:tint val="50000"/>
-                <a:shade val="100000"/>
-                <a:satMod val="350000"/>
+                <a:shade val="94000"/>
+                <a:satMod val="135000"/>
               </a:schemeClr>
             </a:gs>
           </a:gsLst>
@@ -2384,46 +3646,7 @@
       </a:bgFillStyleLst>
     </a:fmtScheme>
   </a:themeElements>
-  <a:objectDefaults>
-    <a:spDef>
-      <a:spPr/>
-      <a:bodyPr/>
-      <a:lstStyle/>
-      <a:style>
-        <a:lnRef idx="1">
-          <a:schemeClr val="accent1"/>
-        </a:lnRef>
-        <a:fillRef idx="3">
-          <a:schemeClr val="accent1"/>
-        </a:fillRef>
-        <a:effectRef idx="2">
-          <a:schemeClr val="accent1"/>
-        </a:effectRef>
-        <a:fontRef idx="minor">
-          <a:schemeClr val="lt1"/>
-        </a:fontRef>
-      </a:style>
-    </a:spDef>
-    <a:lnDef>
-      <a:spPr/>
-      <a:bodyPr/>
-      <a:lstStyle/>
-      <a:style>
-        <a:lnRef idx="2">
-          <a:schemeClr val="accent1"/>
-        </a:lnRef>
-        <a:fillRef idx="0">
-          <a:schemeClr val="accent1"/>
-        </a:fillRef>
-        <a:effectRef idx="1">
-          <a:schemeClr val="accent1"/>
-        </a:effectRef>
-        <a:fontRef idx="minor">
-          <a:schemeClr val="tx1"/>
-        </a:fontRef>
-      </a:style>
-    </a:lnDef>
-  </a:objectDefaults>
+  <a:objectDefaults/>
   <a:extraClrSchemeLst/>
 </a:theme>
 </file>
</xml_diff>